<commit_message>
updates cos i actually turned my brain on at the last minute
</commit_message>
<xml_diff>
--- a/multinomiam_reg/SO5012_semX_multinomial_regression.docx
+++ b/multinomiam_reg/SO5012_semX_multinomial_regression.docx
@@ -65,7 +65,6 @@
         </w:rPr>
         <w:t xml:space="preserve"> – </w:t>
       </w:r>
-      <w:proofErr w:type="spellStart"/>
       <w:r>
         <w:rPr>
           <w:rFonts w:asciiTheme="minorHAnsi" w:hAnsiTheme="minorHAnsi" w:cstheme="minorHAnsi"/>
@@ -74,9 +73,8 @@
           <w:sz w:val="24"/>
           <w:szCs w:val="24"/>
         </w:rPr>
-        <w:t>Multinomail</w:t>
-      </w:r>
-      <w:proofErr w:type="spellEnd"/>
+        <w:t>Multinomial</w:t>
+      </w:r>
       <w:r>
         <w:rPr>
           <w:rFonts w:asciiTheme="minorHAnsi" w:hAnsiTheme="minorHAnsi" w:cstheme="minorHAnsi"/>
@@ -547,6 +545,38 @@
           <w:szCs w:val="20"/>
         </w:rPr>
         <w:t>same data.</w:t>
+      </w:r>
+    </w:p>
+    <w:p>
+      <w:pPr>
+        <w:pStyle w:val="ListParagraph"/>
+        <w:rPr>
+          <w:rFonts w:asciiTheme="minorHAnsi" w:hAnsiTheme="minorHAnsi" w:cstheme="minorHAnsi"/>
+          <w:sz w:val="20"/>
+          <w:szCs w:val="20"/>
+        </w:rPr>
+      </w:pPr>
+    </w:p>
+    <w:p>
+      <w:pPr>
+        <w:pStyle w:val="ListParagraph"/>
+        <w:numPr>
+          <w:ilvl w:val="0"/>
+          <w:numId w:val="18"/>
+        </w:numPr>
+        <w:rPr>
+          <w:rFonts w:asciiTheme="minorHAnsi" w:hAnsiTheme="minorHAnsi" w:cstheme="minorHAnsi"/>
+          <w:sz w:val="20"/>
+          <w:szCs w:val="20"/>
+        </w:rPr>
+      </w:pPr>
+      <w:r>
+        <w:rPr>
+          <w:rFonts w:asciiTheme="minorHAnsi" w:hAnsiTheme="minorHAnsi" w:cstheme="minorHAnsi"/>
+          <w:sz w:val="20"/>
+          <w:szCs w:val="20"/>
+        </w:rPr>
+        <w:t>Run a logistic regression for a voting intention of Labour (as the baseline) vs conservatives. What do you notice about the results compared to those found in question 2?</w:t>
       </w:r>
     </w:p>
     <w:p>

</xml_diff>